<commit_message>
Contrato | formataçoes de escritas e pontuações
</commit_message>
<xml_diff>
--- a/models/Contrato.docx
+++ b/models/Contrato.docx
@@ -77,334 +77,188 @@
           <w:snapToGrid w:val="0"/>
           <w:szCs w:val="24"/>
         </w:rPr>
-        <w:t>{{</w:t>
-      </w:r>
-      <w:proofErr w:type="spellStart"/>
-      <w:r>
-        <w:rPr>
-          <w:rFonts w:ascii="Abel" w:hAnsi="Abel" w:cstheme="majorHAnsi"/>
+        <w:t>{{cliente_nome}}</w:t>
+      </w:r>
+      <w:r>
+        <w:rPr>
+          <w:rFonts w:ascii="Abel" w:hAnsi="Abel" w:cstheme="majorHAnsi"/>
+          <w:i/>
+          <w:szCs w:val="24"/>
+        </w:rPr>
+        <w:t>,</w:t>
+      </w:r>
+      <w:r>
+        <w:rPr>
+          <w:rFonts w:ascii="Abel" w:hAnsi="Abel" w:cstheme="majorHAnsi"/>
+          <w:szCs w:val="24"/>
+        </w:rPr>
+        <w:t xml:space="preserve"> </w:t>
+      </w:r>
+      <w:r>
+        <w:rPr>
+          <w:rFonts w:ascii="Abel" w:hAnsi="Abel" w:cstheme="majorHAnsi"/>
+          <w:b w:val="0"/>
+          <w:bCs/>
+          <w:szCs w:val="24"/>
+        </w:rPr>
+        <w:t>com sede na</w:t>
+      </w:r>
+      <w:r>
+        <w:rPr>
+          <w:rFonts w:ascii="Abel" w:hAnsi="Abel" w:cstheme="majorHAnsi"/>
+          <w:szCs w:val="24"/>
+        </w:rPr>
+        <w:t xml:space="preserve"> </w:t>
+      </w:r>
+      <w:r>
+        <w:rPr>
+          <w:rFonts w:ascii="Abel" w:hAnsi="Abel" w:cstheme="majorHAnsi"/>
+          <w:bCs/>
+          <w:szCs w:val="24"/>
+        </w:rPr>
+        <w:t xml:space="preserve">{{cliente_rua}} </w:t>
+      </w:r>
+      <w:r>
+        <w:rPr>
+          <w:rFonts w:ascii="Abel" w:hAnsi="Abel" w:cstheme="majorHAnsi"/>
+          <w:b w:val="0"/>
+          <w:szCs w:val="24"/>
+        </w:rPr>
+        <w:t>cep</w:t>
+      </w:r>
+      <w:r>
+        <w:rPr>
+          <w:rFonts w:ascii="Abel" w:hAnsi="Abel" w:cstheme="majorHAnsi"/>
+          <w:bCs/>
+          <w:szCs w:val="24"/>
+        </w:rPr>
+        <w:t>:</w:t>
+      </w:r>
+      <w:r>
+        <w:rPr>
+          <w:rFonts w:ascii="Abel" w:hAnsi="Abel" w:cstheme="majorHAnsi"/>
+          <w:bCs/>
+          <w:szCs w:val="24"/>
+        </w:rPr>
+        <w:t xml:space="preserve"> </w:t>
+      </w:r>
+      <w:r>
+        <w:rPr>
+          <w:rFonts w:ascii="Abel" w:hAnsi="Abel" w:cstheme="majorHAnsi"/>
+          <w:bCs/>
+          <w:szCs w:val="24"/>
+        </w:rPr>
+        <w:t>{{cliente_cep}},</w:t>
+      </w:r>
+      <w:r>
+        <w:rPr>
+          <w:rFonts w:ascii="Abel" w:hAnsi="Abel" w:cstheme="majorHAnsi"/>
+          <w:szCs w:val="24"/>
+        </w:rPr>
+        <w:t xml:space="preserve"> </w:t>
+      </w:r>
+      <w:r>
+        <w:rPr>
+          <w:rFonts w:ascii="Abel" w:hAnsi="Abel" w:cstheme="majorHAnsi"/>
+          <w:b w:val="0"/>
+          <w:bCs/>
+          <w:szCs w:val="24"/>
+        </w:rPr>
+        <w:t>inscrita no CNPJ/MF nº</w:t>
+      </w:r>
+      <w:r>
+        <w:rPr>
+          <w:rFonts w:ascii="Abel" w:hAnsi="Abel" w:cstheme="majorHAnsi"/>
+          <w:szCs w:val="24"/>
+        </w:rPr>
+        <w:t xml:space="preserve"> {{cliente_cnpj}}, </w:t>
+      </w:r>
+      <w:r>
+        <w:rPr>
+          <w:rFonts w:ascii="Abel" w:hAnsi="Abel" w:cstheme="majorHAnsi"/>
+          <w:b w:val="0"/>
+          <w:bCs/>
+          <w:szCs w:val="24"/>
+        </w:rPr>
+        <w:t>inscrição Estadual:</w:t>
+      </w:r>
+      <w:r>
+        <w:rPr>
+          <w:rFonts w:ascii="Abel" w:hAnsi="Abel" w:cstheme="majorHAnsi"/>
+          <w:bCs/>
+          <w:szCs w:val="24"/>
+        </w:rPr>
+        <w:t xml:space="preserve"> {{cliente_insc_estadual}}</w:t>
+      </w:r>
+      <w:r>
+        <w:rPr>
+          <w:rFonts w:ascii="Abel" w:hAnsi="Abel" w:cstheme="majorHAnsi"/>
+          <w:szCs w:val="24"/>
+        </w:rPr>
+        <w:t xml:space="preserve">, </w:t>
+      </w:r>
+      <w:r>
+        <w:rPr>
+          <w:rFonts w:ascii="Abel" w:hAnsi="Abel" w:cstheme="majorHAnsi"/>
+          <w:b w:val="0"/>
+          <w:bCs/>
+          <w:szCs w:val="24"/>
+        </w:rPr>
+        <w:t>neste ato representado por, Sr.(a)</w:t>
+      </w:r>
+      <w:r>
+        <w:rPr>
+          <w:rFonts w:ascii="Abel" w:hAnsi="Abel" w:cstheme="majorHAnsi"/>
+          <w:bCs/>
+          <w:szCs w:val="24"/>
+        </w:rPr>
+        <w:t xml:space="preserve"> {{cliente_responsavel}}</w:t>
+      </w:r>
+    </w:p>
+    <w:p>
+      <w:pPr>
+        <w:rPr>
+          <w:rFonts w:ascii="Abel" w:hAnsi="Abel" w:cstheme="majorHAnsi"/>
+        </w:rPr>
+      </w:pPr>
+    </w:p>
+    <w:p>
+      <w:pPr>
+        <w:rPr>
+          <w:rFonts w:ascii="Abel" w:hAnsi="Abel" w:cstheme="majorHAnsi"/>
+          <w:b/>
+          <w:bCs/>
+          <w:sz w:val="24"/>
+          <w:szCs w:val="24"/>
+        </w:rPr>
+      </w:pPr>
+      <w:r>
+        <w:rPr>
+          <w:rFonts w:ascii="Abel" w:hAnsi="Abel" w:cstheme="majorHAnsi"/>
+          <w:b/>
+          <w:bCs/>
+          <w:sz w:val="24"/>
+          <w:szCs w:val="24"/>
+        </w:rPr>
+        <w:t>CONTRATADA:</w:t>
+      </w:r>
+    </w:p>
+    <w:p>
+      <w:pPr>
+        <w:spacing w:before="120" w:after="240" w:line="240" w:lineRule="atLeast"/>
+        <w:jc w:val="both"/>
+        <w:rPr>
+          <w:rFonts w:ascii="Abel" w:hAnsi="Abel" w:cstheme="majorHAnsi"/>
+          <w:sz w:val="24"/>
+          <w:szCs w:val="24"/>
+        </w:rPr>
+      </w:pPr>
+      <w:r>
+        <w:rPr>
+          <w:rFonts w:ascii="Abel" w:hAnsi="Abel" w:cstheme="majorHAnsi"/>
+          <w:b/>
           <w:bCs/>
           <w:snapToGrid w:val="0"/>
-          <w:szCs w:val="24"/>
-        </w:rPr>
-        <w:t>cliente_nome</w:t>
-      </w:r>
-      <w:proofErr w:type="spellEnd"/>
-      <w:r>
-        <w:rPr>
-          <w:rFonts w:ascii="Abel" w:hAnsi="Abel" w:cstheme="majorHAnsi"/>
-          <w:bCs/>
-          <w:snapToGrid w:val="0"/>
-          <w:szCs w:val="24"/>
-        </w:rPr>
-        <w:t>}}</w:t>
-      </w:r>
-      <w:r>
-        <w:rPr>
-          <w:rFonts w:ascii="Abel" w:hAnsi="Abel" w:cstheme="majorHAnsi"/>
-          <w:i/>
-          <w:szCs w:val="24"/>
-        </w:rPr>
-        <w:t>,</w:t>
-      </w:r>
-      <w:r>
-        <w:rPr>
-          <w:rFonts w:ascii="Abel" w:hAnsi="Abel" w:cstheme="majorHAnsi"/>
-          <w:szCs w:val="24"/>
-        </w:rPr>
-        <w:t xml:space="preserve"> </w:t>
-      </w:r>
-      <w:r>
-        <w:rPr>
-          <w:rFonts w:ascii="Abel" w:hAnsi="Abel" w:cstheme="majorHAnsi"/>
-          <w:b w:val="0"/>
-          <w:bCs/>
-          <w:szCs w:val="24"/>
-        </w:rPr>
-        <w:t>com sede na</w:t>
-      </w:r>
-      <w:r>
-        <w:rPr>
-          <w:rFonts w:ascii="Abel" w:hAnsi="Abel" w:cstheme="majorHAnsi"/>
-          <w:szCs w:val="24"/>
-        </w:rPr>
-        <w:t xml:space="preserve"> </w:t>
-      </w:r>
-      <w:r>
-        <w:rPr>
-          <w:rFonts w:ascii="Abel" w:hAnsi="Abel" w:cstheme="majorHAnsi"/>
-          <w:bCs/>
-          <w:szCs w:val="24"/>
-        </w:rPr>
-        <w:t>{{</w:t>
-      </w:r>
-      <w:proofErr w:type="spellStart"/>
-      <w:r>
-        <w:rPr>
-          <w:rFonts w:ascii="Abel" w:hAnsi="Abel" w:cstheme="majorHAnsi"/>
-          <w:bCs/>
-          <w:szCs w:val="24"/>
-        </w:rPr>
-        <w:t>cliente_rua</w:t>
-      </w:r>
-      <w:proofErr w:type="spellEnd"/>
-      <w:r>
-        <w:rPr>
-          <w:rFonts w:ascii="Abel" w:hAnsi="Abel" w:cstheme="majorHAnsi"/>
-          <w:bCs/>
-          <w:szCs w:val="24"/>
-        </w:rPr>
-        <w:t>}} {{</w:t>
-      </w:r>
-      <w:proofErr w:type="spellStart"/>
-      <w:r>
-        <w:rPr>
-          <w:rFonts w:ascii="Abel" w:hAnsi="Abel" w:cstheme="majorHAnsi"/>
-          <w:bCs/>
-          <w:szCs w:val="24"/>
-        </w:rPr>
-        <w:t>cliente_numero</w:t>
-      </w:r>
-      <w:proofErr w:type="spellEnd"/>
-      <w:r>
-        <w:rPr>
-          <w:rFonts w:ascii="Abel" w:hAnsi="Abel" w:cstheme="majorHAnsi"/>
-          <w:bCs/>
-          <w:szCs w:val="24"/>
-        </w:rPr>
-        <w:t>}} {{</w:t>
-      </w:r>
-      <w:proofErr w:type="spellStart"/>
-      <w:r>
-        <w:rPr>
-          <w:rFonts w:ascii="Abel" w:hAnsi="Abel" w:cstheme="majorHAnsi"/>
-          <w:bCs/>
-          <w:szCs w:val="24"/>
-        </w:rPr>
-        <w:t>cliente_complemento</w:t>
-      </w:r>
-      <w:proofErr w:type="spellEnd"/>
-      <w:proofErr w:type="gramStart"/>
-      <w:r>
-        <w:rPr>
-          <w:rFonts w:ascii="Abel" w:hAnsi="Abel" w:cstheme="majorHAnsi"/>
-          <w:bCs/>
-          <w:szCs w:val="24"/>
-        </w:rPr>
-        <w:t>}}</w:t>
-      </w:r>
-      <w:r>
-        <w:rPr>
-          <w:rFonts w:ascii="Abel" w:hAnsi="Abel" w:cstheme="majorHAnsi"/>
-          <w:b w:val="0"/>
-          <w:szCs w:val="24"/>
-        </w:rPr>
-        <w:t>cep</w:t>
-      </w:r>
-      <w:proofErr w:type="gramEnd"/>
-      <w:r>
-        <w:rPr>
-          <w:rFonts w:ascii="Abel" w:hAnsi="Abel" w:cstheme="majorHAnsi"/>
-          <w:bCs/>
-          <w:szCs w:val="24"/>
-        </w:rPr>
-        <w:t>:</w:t>
-      </w:r>
-      <w:r>
-        <w:rPr>
-          <w:rFonts w:ascii="Abel" w:hAnsi="Abel" w:cstheme="majorHAnsi"/>
-          <w:bCs/>
-          <w:szCs w:val="24"/>
-        </w:rPr>
-        <w:t xml:space="preserve"> </w:t>
-      </w:r>
-      <w:r>
-        <w:rPr>
-          <w:rFonts w:ascii="Abel" w:hAnsi="Abel" w:cstheme="majorHAnsi"/>
-          <w:bCs/>
-          <w:szCs w:val="24"/>
-        </w:rPr>
-        <w:t>{{</w:t>
-      </w:r>
-      <w:proofErr w:type="spellStart"/>
-      <w:r>
-        <w:rPr>
-          <w:rFonts w:ascii="Abel" w:hAnsi="Abel" w:cstheme="majorHAnsi"/>
-          <w:bCs/>
-          <w:szCs w:val="24"/>
-        </w:rPr>
-        <w:t>cliente_cep</w:t>
-      </w:r>
-      <w:proofErr w:type="spellEnd"/>
-      <w:r>
-        <w:rPr>
-          <w:rFonts w:ascii="Abel" w:hAnsi="Abel" w:cstheme="majorHAnsi"/>
-          <w:bCs/>
-          <w:szCs w:val="24"/>
-        </w:rPr>
-        <w:t>}},</w:t>
-      </w:r>
-      <w:r>
-        <w:rPr>
-          <w:rFonts w:ascii="Abel" w:hAnsi="Abel" w:cstheme="majorHAnsi"/>
-          <w:szCs w:val="24"/>
-        </w:rPr>
-        <w:t xml:space="preserve"> </w:t>
-      </w:r>
-      <w:r>
-        <w:rPr>
-          <w:rFonts w:ascii="Abel" w:hAnsi="Abel" w:cstheme="majorHAnsi"/>
-          <w:b w:val="0"/>
-          <w:bCs/>
-          <w:szCs w:val="24"/>
-        </w:rPr>
-        <w:t>inscrita no CNPJ/MF nº</w:t>
-      </w:r>
-      <w:r>
-        <w:rPr>
-          <w:rFonts w:ascii="Abel" w:hAnsi="Abel" w:cstheme="majorHAnsi"/>
-          <w:szCs w:val="24"/>
-        </w:rPr>
-        <w:t xml:space="preserve"> {{</w:t>
-      </w:r>
-      <w:proofErr w:type="spellStart"/>
-      <w:r>
-        <w:rPr>
-          <w:rFonts w:ascii="Abel" w:hAnsi="Abel" w:cstheme="majorHAnsi"/>
-          <w:szCs w:val="24"/>
-        </w:rPr>
-        <w:t>cliente_cnpj</w:t>
-      </w:r>
-      <w:proofErr w:type="spellEnd"/>
-      <w:r>
-        <w:rPr>
-          <w:rFonts w:ascii="Abel" w:hAnsi="Abel" w:cstheme="majorHAnsi"/>
-          <w:szCs w:val="24"/>
-        </w:rPr>
-        <w:t xml:space="preserve">}}, </w:t>
-      </w:r>
-      <w:r>
-        <w:rPr>
-          <w:rFonts w:ascii="Abel" w:hAnsi="Abel" w:cstheme="majorHAnsi"/>
-          <w:b w:val="0"/>
-          <w:bCs/>
-          <w:szCs w:val="24"/>
-        </w:rPr>
-        <w:t>inscrição Estadual:</w:t>
-      </w:r>
-      <w:r>
-        <w:rPr>
-          <w:rFonts w:ascii="Abel" w:hAnsi="Abel" w:cstheme="majorHAnsi"/>
-          <w:bCs/>
-          <w:szCs w:val="24"/>
-        </w:rPr>
-        <w:t xml:space="preserve"> {{</w:t>
-      </w:r>
-      <w:proofErr w:type="spellStart"/>
-      <w:r>
-        <w:rPr>
-          <w:rFonts w:ascii="Abel" w:hAnsi="Abel" w:cstheme="majorHAnsi"/>
-          <w:bCs/>
-          <w:szCs w:val="24"/>
-        </w:rPr>
-        <w:t>cliente_insc_estadual</w:t>
-      </w:r>
-      <w:proofErr w:type="spellEnd"/>
-      <w:r>
-        <w:rPr>
-          <w:rFonts w:ascii="Abel" w:hAnsi="Abel" w:cstheme="majorHAnsi"/>
-          <w:bCs/>
-          <w:szCs w:val="24"/>
-        </w:rPr>
-        <w:t>}}</w:t>
-      </w:r>
-      <w:r>
-        <w:rPr>
-          <w:rFonts w:ascii="Abel" w:hAnsi="Abel" w:cstheme="majorHAnsi"/>
-          <w:szCs w:val="24"/>
-        </w:rPr>
-        <w:t xml:space="preserve">, </w:t>
-      </w:r>
-      <w:r>
-        <w:rPr>
-          <w:rFonts w:ascii="Abel" w:hAnsi="Abel" w:cstheme="majorHAnsi"/>
-          <w:b w:val="0"/>
-          <w:bCs/>
-          <w:szCs w:val="24"/>
-        </w:rPr>
-        <w:t>neste ato representado por, Sr.(a)</w:t>
-      </w:r>
-      <w:r>
-        <w:rPr>
-          <w:rFonts w:ascii="Abel" w:hAnsi="Abel" w:cstheme="majorHAnsi"/>
-          <w:bCs/>
-          <w:szCs w:val="24"/>
-        </w:rPr>
-        <w:t xml:space="preserve"> {{</w:t>
-      </w:r>
-      <w:proofErr w:type="spellStart"/>
-      <w:r>
-        <w:rPr>
-          <w:rFonts w:ascii="Abel" w:hAnsi="Abel" w:cstheme="majorHAnsi"/>
-          <w:bCs/>
-          <w:szCs w:val="24"/>
-        </w:rPr>
-        <w:t>cliente_responsavel</w:t>
-      </w:r>
-      <w:proofErr w:type="spellEnd"/>
-      <w:r>
-        <w:rPr>
-          <w:rFonts w:ascii="Abel" w:hAnsi="Abel" w:cstheme="majorHAnsi"/>
-          <w:bCs/>
-          <w:szCs w:val="24"/>
-        </w:rPr>
-        <w:t>}}</w:t>
-      </w:r>
-    </w:p>
-    <w:p>
-      <w:pPr>
-        <w:rPr>
-          <w:rFonts w:ascii="Abel" w:hAnsi="Abel" w:cstheme="majorHAnsi"/>
-        </w:rPr>
-      </w:pPr>
-    </w:p>
-    <w:p>
-      <w:pPr>
-        <w:rPr>
-          <w:rFonts w:ascii="Abel" w:hAnsi="Abel" w:cstheme="majorHAnsi"/>
-          <w:b/>
-          <w:bCs/>
-          <w:sz w:val="24"/>
-          <w:szCs w:val="24"/>
-        </w:rPr>
-      </w:pPr>
-      <w:r>
-        <w:rPr>
-          <w:rFonts w:ascii="Abel" w:hAnsi="Abel" w:cstheme="majorHAnsi"/>
-          <w:b/>
-          <w:bCs/>
-          <w:sz w:val="24"/>
-          <w:szCs w:val="24"/>
-        </w:rPr>
-        <w:t>CONTRATADA:</w:t>
-      </w:r>
-    </w:p>
-    <w:p>
-      <w:pPr>
-        <w:spacing w:before="120" w:after="240" w:line="240" w:lineRule="atLeast"/>
-        <w:jc w:val="both"/>
-        <w:rPr>
-          <w:rFonts w:ascii="Abel" w:hAnsi="Abel" w:cstheme="majorHAnsi"/>
-          <w:sz w:val="24"/>
-          <w:szCs w:val="24"/>
-        </w:rPr>
-      </w:pPr>
-      <w:r>
-        <w:rPr>
-          <w:rFonts w:ascii="Abel" w:hAnsi="Abel" w:cstheme="majorHAnsi"/>
-          <w:b/>
-          <w:bCs/>
-          <w:snapToGrid w:val="0"/>
           <w:sz w:val="24"/>
           <w:szCs w:val="24"/>
         </w:rPr>
@@ -416,25 +270,7 @@
           <w:sz w:val="24"/>
           <w:szCs w:val="24"/>
         </w:rPr>
-        <w:t xml:space="preserve"> com sede no Município de São Paulo - SP, na Rua Maria </w:t>
-      </w:r>
-      <w:proofErr w:type="spellStart"/>
-      <w:r>
-        <w:rPr>
-          <w:rFonts w:ascii="Abel" w:hAnsi="Abel" w:cstheme="majorHAnsi"/>
-          <w:sz w:val="24"/>
-          <w:szCs w:val="24"/>
-        </w:rPr>
-        <w:t>Curupaiti</w:t>
-      </w:r>
-      <w:proofErr w:type="spellEnd"/>
-      <w:r>
-        <w:rPr>
-          <w:rFonts w:ascii="Abel" w:hAnsi="Abel" w:cstheme="majorHAnsi"/>
-          <w:sz w:val="24"/>
-          <w:szCs w:val="24"/>
-        </w:rPr>
-        <w:t xml:space="preserve">, 441 sala 3023 – CEP: 02452-001, inscrita no CNPJ/MF nº </w:t>
+        <w:t xml:space="preserve"> com sede no Município de São Paulo - SP, na Rua Maria Curupaiti, 441 sala 3023 – CEP: 02452-001, inscrita no CNPJ/MF nº </w:t>
       </w:r>
       <w:r>
         <w:rPr>
@@ -558,27 +394,8 @@
           <w:b/>
           <w:szCs w:val="24"/>
         </w:rPr>
-        <w:t>{{</w:t>
-      </w:r>
-      <w:proofErr w:type="spellStart"/>
-      <w:r>
-        <w:rPr>
-          <w:rFonts w:ascii="Abel" w:hAnsi="Abel" w:cstheme="majorHAnsi"/>
-          <w:b/>
-          <w:szCs w:val="24"/>
-        </w:rPr>
-        <w:t>evento_nome</w:t>
-      </w:r>
-      <w:proofErr w:type="spellEnd"/>
-      <w:r>
-        <w:rPr>
-          <w:rFonts w:ascii="Abel" w:hAnsi="Abel" w:cstheme="majorHAnsi"/>
-          <w:b/>
-          <w:szCs w:val="24"/>
-        </w:rPr>
-        <w:t xml:space="preserve">}} </w:t>
-      </w:r>
-      <w:proofErr w:type="gramStart"/>
+        <w:t xml:space="preserve">{{evento_nome}} </w:t>
+      </w:r>
       <w:r>
         <w:rPr>
           <w:rFonts w:ascii="Abel" w:hAnsi="Abel" w:cstheme="majorHAnsi"/>
@@ -593,9 +410,15 @@
           <w:bCs/>
           <w:szCs w:val="24"/>
         </w:rPr>
-        <w:t xml:space="preserve">  {</w:t>
-      </w:r>
-      <w:proofErr w:type="gramEnd"/>
+        <w:t xml:space="preserve">  {{periodo_realizacao}} </w:t>
+      </w:r>
+      <w:r>
+        <w:rPr>
+          <w:rFonts w:ascii="Abel" w:hAnsi="Abel" w:cstheme="majorHAnsi"/>
+          <w:szCs w:val="24"/>
+        </w:rPr>
+        <w:t xml:space="preserve">que será realizado no </w:t>
+      </w:r>
       <w:r>
         <w:rPr>
           <w:rFonts w:ascii="Abel" w:hAnsi="Abel" w:cstheme="majorHAnsi"/>
@@ -603,63 +426,7 @@
           <w:bCs/>
           <w:szCs w:val="24"/>
         </w:rPr>
-        <w:t>{</w:t>
-      </w:r>
-      <w:proofErr w:type="spellStart"/>
-      <w:r>
-        <w:rPr>
-          <w:rFonts w:ascii="Abel" w:hAnsi="Abel" w:cstheme="majorHAnsi"/>
-          <w:b/>
-          <w:bCs/>
-          <w:szCs w:val="24"/>
-        </w:rPr>
-        <w:t>periodo_realizacao</w:t>
-      </w:r>
-      <w:proofErr w:type="spellEnd"/>
-      <w:r>
-        <w:rPr>
-          <w:rFonts w:ascii="Abel" w:hAnsi="Abel" w:cstheme="majorHAnsi"/>
-          <w:b/>
-          <w:bCs/>
-          <w:szCs w:val="24"/>
-        </w:rPr>
-        <w:t xml:space="preserve">}} </w:t>
-      </w:r>
-      <w:r>
-        <w:rPr>
-          <w:rFonts w:ascii="Abel" w:hAnsi="Abel" w:cstheme="majorHAnsi"/>
-          <w:szCs w:val="24"/>
-        </w:rPr>
-        <w:t xml:space="preserve">que será realizado no </w:t>
-      </w:r>
-      <w:r>
-        <w:rPr>
-          <w:rFonts w:ascii="Abel" w:hAnsi="Abel" w:cstheme="majorHAnsi"/>
-          <w:b/>
-          <w:bCs/>
-          <w:szCs w:val="24"/>
-        </w:rPr>
-        <w:t>{{</w:t>
-      </w:r>
-      <w:proofErr w:type="spellStart"/>
-      <w:r>
-        <w:rPr>
-          <w:rFonts w:ascii="Abel" w:hAnsi="Abel" w:cstheme="majorHAnsi"/>
-          <w:b/>
-          <w:bCs/>
-          <w:szCs w:val="24"/>
-        </w:rPr>
-        <w:t>local_montagem</w:t>
-      </w:r>
-      <w:proofErr w:type="spellEnd"/>
-      <w:r>
-        <w:rPr>
-          <w:rFonts w:ascii="Abel" w:hAnsi="Abel" w:cstheme="majorHAnsi"/>
-          <w:b/>
-          <w:bCs/>
-          <w:szCs w:val="24"/>
-        </w:rPr>
-        <w:t>}}</w:t>
+        <w:t>{{local_montagem}}</w:t>
       </w:r>
     </w:p>
     <w:p>
@@ -744,17 +511,7 @@
           <w:sz w:val="24"/>
           <w:szCs w:val="24"/>
         </w:rPr>
-        <w:t>{{</w:t>
-      </w:r>
-      <w:proofErr w:type="spellStart"/>
-      <w:r>
-        <w:rPr>
-          <w:rFonts w:ascii="Abel" w:hAnsi="Abel" w:cstheme="majorHAnsi"/>
-          <w:b/>
-          <w:sz w:val="24"/>
-          <w:szCs w:val="24"/>
-        </w:rPr>
-        <w:t>d</w:t>
+        <w:t>{{d</w:t>
       </w:r>
       <w:r>
         <w:rPr>
@@ -772,17 +529,7 @@
           <w:sz w:val="24"/>
           <w:szCs w:val="24"/>
         </w:rPr>
-        <w:t>_atual</w:t>
-      </w:r>
-      <w:proofErr w:type="spellEnd"/>
-      <w:r>
-        <w:rPr>
-          <w:rFonts w:ascii="Abel" w:hAnsi="Abel" w:cstheme="majorHAnsi"/>
-          <w:b/>
-          <w:sz w:val="24"/>
-          <w:szCs w:val="24"/>
-        </w:rPr>
-        <w:t xml:space="preserve">}} a </w:t>
+        <w:t xml:space="preserve">_atual}} a </w:t>
       </w:r>
       <w:r>
         <w:rPr>
@@ -950,7 +697,6 @@
           <w:szCs w:val="24"/>
         </w:rPr>
       </w:pPr>
-      <w:proofErr w:type="gramStart"/>
       <w:r>
         <w:rPr>
           <w:rFonts w:ascii="Abel" w:hAnsi="Abel"/>
@@ -969,8 +715,6 @@
         </w:rPr>
         <w:t xml:space="preserve">  </w:t>
       </w:r>
-      <w:proofErr w:type="spellStart"/>
-      <w:proofErr w:type="gramEnd"/>
       <w:r>
         <w:rPr>
           <w:rFonts w:ascii="Abel" w:hAnsi="Abel"/>
@@ -980,7 +724,6 @@
         </w:rPr>
         <w:t>escopo_servicos</w:t>
       </w:r>
-      <w:proofErr w:type="spellEnd"/>
       <w:r>
         <w:rPr>
           <w:rFonts w:ascii="Abel" w:hAnsi="Abel"/>
@@ -1044,27 +787,7 @@
           <w:sz w:val="24"/>
           <w:szCs w:val="24"/>
         </w:rPr>
-        <w:t xml:space="preserve">{% for categoria in </w:t>
-      </w:r>
-      <w:proofErr w:type="spellStart"/>
-      <w:r>
-        <w:rPr>
-          <w:rFonts w:ascii="Abel" w:hAnsi="Abel"/>
-          <w:color w:val="000000" w:themeColor="text1"/>
-          <w:sz w:val="24"/>
-          <w:szCs w:val="24"/>
-        </w:rPr>
-        <w:t>itens_categorias</w:t>
-      </w:r>
-      <w:proofErr w:type="spellEnd"/>
-      <w:r>
-        <w:rPr>
-          <w:rFonts w:ascii="Abel" w:hAnsi="Abel"/>
-          <w:color w:val="000000" w:themeColor="text1"/>
-          <w:sz w:val="24"/>
-          <w:szCs w:val="24"/>
-        </w:rPr>
-        <w:t xml:space="preserve"> %}</w:t>
+        <w:t>{% for categoria in itens_categorias %}</w:t>
       </w:r>
     </w:p>
     <w:p>
@@ -1079,7 +802,6 @@
           <w:szCs w:val="24"/>
         </w:rPr>
       </w:pPr>
-      <w:proofErr w:type="gramStart"/>
       <w:r>
         <w:rPr>
           <w:rFonts w:ascii="Abel" w:hAnsi="Abel"/>
@@ -1087,37 +809,7 @@
           <w:sz w:val="24"/>
           <w:szCs w:val="24"/>
         </w:rPr>
-        <w:t xml:space="preserve">{{ </w:t>
-      </w:r>
-      <w:proofErr w:type="spellStart"/>
-      <w:r>
-        <w:rPr>
-          <w:rFonts w:ascii="Abel" w:hAnsi="Abel"/>
-          <w:color w:val="000000" w:themeColor="text1"/>
-          <w:sz w:val="24"/>
-          <w:szCs w:val="24"/>
-        </w:rPr>
-        <w:t>categoria</w:t>
-      </w:r>
-      <w:proofErr w:type="gramEnd"/>
-      <w:r>
-        <w:rPr>
-          <w:rFonts w:ascii="Abel" w:hAnsi="Abel"/>
-          <w:color w:val="000000" w:themeColor="text1"/>
-          <w:sz w:val="24"/>
-          <w:szCs w:val="24"/>
-        </w:rPr>
-        <w:t>.nome|upper</w:t>
-      </w:r>
-      <w:proofErr w:type="spellEnd"/>
-      <w:r>
-        <w:rPr>
-          <w:rFonts w:ascii="Abel" w:hAnsi="Abel"/>
-          <w:color w:val="000000" w:themeColor="text1"/>
-          <w:sz w:val="24"/>
-          <w:szCs w:val="24"/>
-        </w:rPr>
-        <w:t xml:space="preserve"> }}</w:t>
+        <w:t>{{ categoria.nome|upper }}</w:t>
       </w:r>
     </w:p>
     <w:p>
@@ -1139,29 +831,7 @@
           <w:sz w:val="24"/>
           <w:szCs w:val="24"/>
         </w:rPr>
-        <w:t xml:space="preserve">{% for item in </w:t>
-      </w:r>
-      <w:proofErr w:type="spellStart"/>
-      <w:proofErr w:type="gramStart"/>
-      <w:r>
-        <w:rPr>
-          <w:rFonts w:ascii="Abel" w:hAnsi="Abel"/>
-          <w:color w:val="000000" w:themeColor="text1"/>
-          <w:sz w:val="24"/>
-          <w:szCs w:val="24"/>
-        </w:rPr>
-        <w:t>categoria.itens</w:t>
-      </w:r>
-      <w:proofErr w:type="spellEnd"/>
-      <w:proofErr w:type="gramEnd"/>
-      <w:r>
-        <w:rPr>
-          <w:rFonts w:ascii="Abel" w:hAnsi="Abel"/>
-          <w:color w:val="000000" w:themeColor="text1"/>
-          <w:sz w:val="24"/>
-          <w:szCs w:val="24"/>
-        </w:rPr>
-        <w:t xml:space="preserve"> -%}</w:t>
+        <w:t>{% for item in categoria.itens -%}</w:t>
       </w:r>
     </w:p>
     <w:p>
@@ -1176,7 +846,6 @@
           <w:szCs w:val="24"/>
         </w:rPr>
       </w:pPr>
-      <w:proofErr w:type="gramStart"/>
       <w:r>
         <w:rPr>
           <w:rFonts w:ascii="Abel" w:hAnsi="Abel"/>
@@ -1184,17 +853,7 @@
           <w:sz w:val="24"/>
           <w:szCs w:val="24"/>
         </w:rPr>
-        <w:t>{{ item</w:t>
-      </w:r>
-      <w:proofErr w:type="gramEnd"/>
-      <w:r>
-        <w:rPr>
-          <w:rFonts w:ascii="Abel" w:hAnsi="Abel"/>
-          <w:color w:val="000000" w:themeColor="text1"/>
-          <w:sz w:val="24"/>
-          <w:szCs w:val="24"/>
-        </w:rPr>
-        <w:t xml:space="preserve"> }}</w:t>
+        <w:t>{{ item }}</w:t>
       </w:r>
     </w:p>
     <w:p>
@@ -1216,19 +875,20 @@
           <w:sz w:val="24"/>
           <w:szCs w:val="24"/>
         </w:rPr>
-        <w:t xml:space="preserve">{% </w:t>
-      </w:r>
-      <w:proofErr w:type="spellStart"/>
-      <w:r>
+        <w:t>{% endfor %}</w:t>
+      </w:r>
+    </w:p>
+    <w:p>
+      <w:pPr>
+        <w:spacing w:line="285" w:lineRule="atLeast"/>
+        <w:ind w:left="1065"/>
         <w:rPr>
           <w:rFonts w:ascii="Abel" w:hAnsi="Abel"/>
           <w:color w:val="000000" w:themeColor="text1"/>
           <w:sz w:val="24"/>
           <w:szCs w:val="24"/>
         </w:rPr>
-        <w:t>endfor</w:t>
-      </w:r>
-      <w:proofErr w:type="spellEnd"/>
+      </w:pPr>
       <w:r>
         <w:rPr>
           <w:rFonts w:ascii="Abel" w:hAnsi="Abel"/>
@@ -1236,48 +896,7 @@
           <w:sz w:val="24"/>
           <w:szCs w:val="24"/>
         </w:rPr>
-        <w:t xml:space="preserve"> %}</w:t>
-      </w:r>
-    </w:p>
-    <w:p>
-      <w:pPr>
-        <w:spacing w:line="285" w:lineRule="atLeast"/>
-        <w:ind w:left="1065"/>
-        <w:rPr>
-          <w:rFonts w:ascii="Abel" w:hAnsi="Abel"/>
-          <w:color w:val="000000" w:themeColor="text1"/>
-          <w:sz w:val="24"/>
-          <w:szCs w:val="24"/>
-        </w:rPr>
-      </w:pPr>
-      <w:r>
-        <w:rPr>
-          <w:rFonts w:ascii="Abel" w:hAnsi="Abel"/>
-          <w:color w:val="000000" w:themeColor="text1"/>
-          <w:sz w:val="24"/>
-          <w:szCs w:val="24"/>
-        </w:rPr>
-        <w:t xml:space="preserve">{% </w:t>
-      </w:r>
-      <w:proofErr w:type="spellStart"/>
-      <w:r>
-        <w:rPr>
-          <w:rFonts w:ascii="Abel" w:hAnsi="Abel"/>
-          <w:color w:val="000000" w:themeColor="text1"/>
-          <w:sz w:val="24"/>
-          <w:szCs w:val="24"/>
-        </w:rPr>
-        <w:t>endfor</w:t>
-      </w:r>
-      <w:proofErr w:type="spellEnd"/>
-      <w:r>
-        <w:rPr>
-          <w:rFonts w:ascii="Abel" w:hAnsi="Abel"/>
-          <w:color w:val="000000" w:themeColor="text1"/>
-          <w:sz w:val="24"/>
-          <w:szCs w:val="24"/>
-        </w:rPr>
-        <w:t xml:space="preserve"> %}</w:t>
+        <w:t>{% endfor %}</w:t>
       </w:r>
     </w:p>
     <w:p>
@@ -1312,27 +931,7 @@
           <w:sz w:val="24"/>
           <w:szCs w:val="24"/>
         </w:rPr>
-        <w:t xml:space="preserve">{% </w:t>
-      </w:r>
-      <w:proofErr w:type="spellStart"/>
-      <w:r>
-        <w:rPr>
-          <w:rFonts w:ascii="Abel" w:hAnsi="Abel"/>
-          <w:color w:val="000000" w:themeColor="text1"/>
-          <w:sz w:val="24"/>
-          <w:szCs w:val="24"/>
-        </w:rPr>
-        <w:t>if</w:t>
-      </w:r>
-      <w:proofErr w:type="spellEnd"/>
-      <w:r>
-        <w:rPr>
-          <w:rFonts w:ascii="Abel" w:hAnsi="Abel"/>
-          <w:color w:val="000000" w:themeColor="text1"/>
-          <w:sz w:val="24"/>
-          <w:szCs w:val="24"/>
-        </w:rPr>
-        <w:t xml:space="preserve"> adicionais %}</w:t>
+        <w:t>{% if adicionais %}</w:t>
       </w:r>
     </w:p>
     <w:p>
@@ -1391,7 +990,6 @@
           <w:szCs w:val="24"/>
         </w:rPr>
       </w:pPr>
-      <w:proofErr w:type="gramStart"/>
       <w:r>
         <w:rPr>
           <w:rFonts w:ascii="Abel" w:hAnsi="Abel"/>
@@ -1399,17 +997,7 @@
           <w:sz w:val="24"/>
           <w:szCs w:val="24"/>
         </w:rPr>
-        <w:t>{{ adicional</w:t>
-      </w:r>
-      <w:proofErr w:type="gramEnd"/>
-      <w:r>
-        <w:rPr>
-          <w:rFonts w:ascii="Abel" w:hAnsi="Abel"/>
-          <w:color w:val="000000" w:themeColor="text1"/>
-          <w:sz w:val="24"/>
-          <w:szCs w:val="24"/>
-        </w:rPr>
-        <w:t xml:space="preserve"> }}</w:t>
+        <w:t>{{ adicional }}</w:t>
       </w:r>
     </w:p>
     <w:p>
@@ -1431,27 +1019,7 @@
           <w:sz w:val="24"/>
           <w:szCs w:val="24"/>
         </w:rPr>
-        <w:t xml:space="preserve">{% </w:t>
-      </w:r>
-      <w:proofErr w:type="spellStart"/>
-      <w:r>
-        <w:rPr>
-          <w:rFonts w:ascii="Abel" w:hAnsi="Abel"/>
-          <w:color w:val="000000" w:themeColor="text1"/>
-          <w:sz w:val="24"/>
-          <w:szCs w:val="24"/>
-        </w:rPr>
-        <w:t>endfor</w:t>
-      </w:r>
-      <w:proofErr w:type="spellEnd"/>
-      <w:r>
-        <w:rPr>
-          <w:rFonts w:ascii="Abel" w:hAnsi="Abel"/>
-          <w:color w:val="000000" w:themeColor="text1"/>
-          <w:sz w:val="24"/>
-          <w:szCs w:val="24"/>
-        </w:rPr>
-        <w:t xml:space="preserve"> %}</w:t>
+        <w:t>{% endfor %}</w:t>
       </w:r>
     </w:p>
     <w:p>
@@ -1473,27 +1041,7 @@
           <w:sz w:val="24"/>
           <w:szCs w:val="24"/>
         </w:rPr>
-        <w:t xml:space="preserve">{% </w:t>
-      </w:r>
-      <w:proofErr w:type="spellStart"/>
-      <w:r>
-        <w:rPr>
-          <w:rFonts w:ascii="Abel" w:hAnsi="Abel"/>
-          <w:color w:val="000000" w:themeColor="text1"/>
-          <w:sz w:val="24"/>
-          <w:szCs w:val="24"/>
-        </w:rPr>
-        <w:t>endif</w:t>
-      </w:r>
-      <w:proofErr w:type="spellEnd"/>
-      <w:r>
-        <w:rPr>
-          <w:rFonts w:ascii="Abel" w:hAnsi="Abel"/>
-          <w:color w:val="000000" w:themeColor="text1"/>
-          <w:sz w:val="24"/>
-          <w:szCs w:val="24"/>
-        </w:rPr>
-        <w:t xml:space="preserve"> %}</w:t>
+        <w:t>{% endif %}</w:t>
       </w:r>
     </w:p>
     <w:bookmarkEnd w:id="0"/>
@@ -2345,47 +1893,7 @@
           <w:sz w:val="24"/>
           <w:szCs w:val="24"/>
         </w:rPr>
-        <w:t>{{</w:t>
-      </w:r>
-      <w:proofErr w:type="spellStart"/>
-      <w:r>
-        <w:rPr>
-          <w:rFonts w:ascii="Abel" w:hAnsi="Abel" w:cstheme="majorHAnsi"/>
-          <w:b/>
-          <w:sz w:val="24"/>
-          <w:szCs w:val="24"/>
-        </w:rPr>
-        <w:t>valor_total</w:t>
-      </w:r>
-      <w:proofErr w:type="spellEnd"/>
-      <w:r>
-        <w:rPr>
-          <w:rFonts w:ascii="Abel" w:hAnsi="Abel" w:cstheme="majorHAnsi"/>
-          <w:b/>
-          <w:sz w:val="24"/>
-          <w:szCs w:val="24"/>
-        </w:rPr>
-        <w:t>}} ({{</w:t>
-      </w:r>
-      <w:proofErr w:type="spellStart"/>
-      <w:r>
-        <w:rPr>
-          <w:rFonts w:ascii="Abel" w:hAnsi="Abel" w:cstheme="majorHAnsi"/>
-          <w:b/>
-          <w:sz w:val="24"/>
-          <w:szCs w:val="24"/>
-        </w:rPr>
-        <w:t>valor_total_extenso</w:t>
-      </w:r>
-      <w:proofErr w:type="spellEnd"/>
-      <w:r>
-        <w:rPr>
-          <w:rFonts w:ascii="Abel" w:hAnsi="Abel" w:cstheme="majorHAnsi"/>
-          <w:b/>
-          <w:sz w:val="24"/>
-          <w:szCs w:val="24"/>
-        </w:rPr>
-        <w:t xml:space="preserve">}}) </w:t>
+        <w:t xml:space="preserve">{{valor_total}} ({{valor_total_extenso}}) </w:t>
       </w:r>
       <w:r>
         <w:rPr>
@@ -2507,33 +2015,7 @@
           <w:sz w:val="24"/>
           <w:szCs w:val="24"/>
         </w:rPr>
-        <w:t>{{</w:t>
-      </w:r>
-      <w:proofErr w:type="spellStart"/>
-      <w:r>
-        <w:rPr>
-          <w:rFonts w:ascii="Abel" w:hAnsi="Abel" w:cstheme="majorHAnsi"/>
-          <w:b/>
-          <w:bCs/>
-          <w:i/>
-          <w:iCs/>
-          <w:sz w:val="24"/>
-          <w:szCs w:val="24"/>
-        </w:rPr>
-        <w:t>forma_pagamento</w:t>
-      </w:r>
-      <w:proofErr w:type="spellEnd"/>
-      <w:r>
-        <w:rPr>
-          <w:rFonts w:ascii="Abel" w:hAnsi="Abel" w:cstheme="majorHAnsi"/>
-          <w:b/>
-          <w:bCs/>
-          <w:i/>
-          <w:iCs/>
-          <w:sz w:val="24"/>
-          <w:szCs w:val="24"/>
-        </w:rPr>
-        <w:t>}}</w:t>
+        <w:t>{{forma_pagamento}}</w:t>
       </w:r>
     </w:p>
     <w:p>
@@ -3080,27 +2562,7 @@
           <w:sz w:val="24"/>
           <w:szCs w:val="24"/>
         </w:rPr>
-        <w:t xml:space="preserve">Pedido ou proposição de recuperação judicial ou </w:t>
-      </w:r>
-      <w:proofErr w:type="spellStart"/>
-      <w:r>
-        <w:rPr>
-          <w:rFonts w:ascii="Abel" w:hAnsi="Abel" w:cstheme="majorHAnsi"/>
-          <w:snapToGrid w:val="0"/>
-          <w:sz w:val="24"/>
-          <w:szCs w:val="24"/>
-        </w:rPr>
-        <w:t>extra-judicial</w:t>
-      </w:r>
-      <w:proofErr w:type="spellEnd"/>
-      <w:r>
-        <w:rPr>
-          <w:rFonts w:ascii="Abel" w:hAnsi="Abel" w:cstheme="majorHAnsi"/>
-          <w:snapToGrid w:val="0"/>
-          <w:sz w:val="24"/>
-          <w:szCs w:val="24"/>
-        </w:rPr>
-        <w:t xml:space="preserve">, pedido, requerimento, decretação ou homologação de falência, convolação de recuperação judicial em falência, ou ainda legítimo protesto de título de emissão ou coobrigação de qualquer das </w:t>
+        <w:t xml:space="preserve">Pedido ou proposição de recuperação judicial ou extra-judicial, pedido, requerimento, decretação ou homologação de falência, convolação de recuperação judicial em falência, ou ainda legítimo protesto de título de emissão ou coobrigação de qualquer das </w:t>
       </w:r>
       <w:r>
         <w:rPr>
@@ -3601,39 +3063,7 @@
           <w:rFonts w:ascii="Abel" w:hAnsi="Abel" w:cstheme="majorHAnsi"/>
           <w:szCs w:val="24"/>
         </w:rPr>
-        <w:t xml:space="preserve">São </w:t>
-      </w:r>
-      <w:proofErr w:type="gramStart"/>
-      <w:r>
-        <w:rPr>
-          <w:rFonts w:ascii="Abel" w:hAnsi="Abel" w:cstheme="majorHAnsi"/>
-          <w:szCs w:val="24"/>
-        </w:rPr>
-        <w:t>Paulo,{</w:t>
-      </w:r>
-      <w:proofErr w:type="gramEnd"/>
-      <w:r>
-        <w:rPr>
-          <w:rFonts w:ascii="Abel" w:hAnsi="Abel" w:cstheme="majorHAnsi"/>
-          <w:szCs w:val="24"/>
-        </w:rPr>
-        <w:t>{</w:t>
-      </w:r>
-      <w:proofErr w:type="spellStart"/>
-      <w:r>
-        <w:rPr>
-          <w:rFonts w:ascii="Abel" w:hAnsi="Abel" w:cstheme="majorHAnsi"/>
-          <w:szCs w:val="24"/>
-        </w:rPr>
-        <w:t>data_assinatura</w:t>
-      </w:r>
-      <w:proofErr w:type="spellEnd"/>
-      <w:r>
-        <w:rPr>
-          <w:rFonts w:ascii="Abel" w:hAnsi="Abel" w:cstheme="majorHAnsi"/>
-          <w:szCs w:val="24"/>
-        </w:rPr>
-        <w:t>}}.</w:t>
+        <w:t>São Paulo,{{data_assinatura}}.</w:t>
       </w:r>
     </w:p>
     <w:p>
@@ -3687,25 +3117,7 @@
           <w:sz w:val="24"/>
           <w:szCs w:val="24"/>
         </w:rPr>
-        <w:t>{{</w:t>
-      </w:r>
-      <w:proofErr w:type="spellStart"/>
-      <w:r>
-        <w:rPr>
-          <w:rFonts w:ascii="Abel" w:hAnsi="Abel" w:cstheme="majorHAnsi"/>
-          <w:sz w:val="24"/>
-          <w:szCs w:val="24"/>
-        </w:rPr>
-        <w:t>cliente_assinatura</w:t>
-      </w:r>
-      <w:proofErr w:type="spellEnd"/>
-      <w:r>
-        <w:rPr>
-          <w:rFonts w:ascii="Abel" w:hAnsi="Abel" w:cstheme="majorHAnsi"/>
-          <w:sz w:val="24"/>
-          <w:szCs w:val="24"/>
-        </w:rPr>
-        <w:t>}}</w:t>
+        <w:t>{{cliente_assinatura}}</w:t>
       </w:r>
     </w:p>
     <w:p>
@@ -3749,10 +3161,13 @@
           <w:sz w:val="24"/>
           <w:szCs w:val="24"/>
         </w:rPr>
-        <w:t>{{</w:t>
-      </w:r>
-      <w:proofErr w:type="spellStart"/>
-      <w:r>
+        <w:t>{{cliente_nome}}</w:t>
+      </w:r>
+    </w:p>
+    <w:p>
+      <w:pPr>
+        <w:spacing w:line="0" w:lineRule="atLeast"/>
+        <w:jc w:val="center"/>
         <w:rPr>
           <w:rFonts w:ascii="Abel" w:hAnsi="Abel" w:cstheme="majorHAnsi"/>
           <w:b/>
@@ -3761,9 +3176,78 @@
           <w:sz w:val="24"/>
           <w:szCs w:val="24"/>
         </w:rPr>
-        <w:t>cliente_nome</w:t>
-      </w:r>
-      <w:proofErr w:type="spellEnd"/>
+      </w:pPr>
+    </w:p>
+    <w:p>
+      <w:pPr>
+        <w:spacing w:line="0" w:lineRule="atLeast"/>
+        <w:jc w:val="center"/>
+        <w:rPr>
+          <w:rFonts w:ascii="Abel" w:hAnsi="Abel" w:cstheme="majorHAnsi"/>
+          <w:sz w:val="24"/>
+          <w:szCs w:val="24"/>
+        </w:rPr>
+      </w:pPr>
+    </w:p>
+    <w:p>
+      <w:pPr>
+        <w:spacing w:line="0" w:lineRule="atLeast"/>
+        <w:jc w:val="center"/>
+        <w:rPr>
+          <w:rFonts w:ascii="Abel" w:hAnsi="Abel" w:cstheme="majorHAnsi"/>
+          <w:sz w:val="24"/>
+          <w:szCs w:val="24"/>
+        </w:rPr>
+      </w:pPr>
+    </w:p>
+    <w:p>
+      <w:pPr>
+        <w:spacing w:line="0" w:lineRule="atLeast"/>
+        <w:jc w:val="center"/>
+        <w:rPr>
+          <w:rFonts w:ascii="Abel" w:hAnsi="Abel" w:cstheme="majorHAnsi"/>
+          <w:sz w:val="24"/>
+          <w:szCs w:val="24"/>
+        </w:rPr>
+      </w:pPr>
+      <w:r>
+        <w:rPr>
+          <w:rFonts w:ascii="Abel" w:hAnsi="Abel" w:cstheme="majorHAnsi"/>
+          <w:sz w:val="24"/>
+          <w:szCs w:val="24"/>
+        </w:rPr>
+        <w:t>{{empresa_assinatura}}</w:t>
+      </w:r>
+    </w:p>
+    <w:p>
+      <w:pPr>
+        <w:spacing w:line="0" w:lineRule="atLeast"/>
+        <w:jc w:val="center"/>
+        <w:rPr>
+          <w:rFonts w:ascii="Abel" w:hAnsi="Abel" w:cstheme="majorHAnsi"/>
+          <w:sz w:val="24"/>
+          <w:szCs w:val="24"/>
+        </w:rPr>
+      </w:pPr>
+      <w:r>
+        <w:rPr>
+          <w:rFonts w:ascii="Abel" w:hAnsi="Abel" w:cstheme="majorHAnsi"/>
+          <w:sz w:val="24"/>
+          <w:szCs w:val="24"/>
+        </w:rPr>
+        <w:t>____________________________________</w:t>
+      </w:r>
+    </w:p>
+    <w:p>
+      <w:pPr>
+        <w:spacing w:line="0" w:lineRule="atLeast"/>
+        <w:jc w:val="center"/>
+        <w:rPr>
+          <w:rFonts w:ascii="Abel" w:hAnsi="Abel" w:cstheme="majorHAnsi"/>
+          <w:sz w:val="24"/>
+          <w:szCs w:val="24"/>
+        </w:rPr>
+      </w:pPr>
       <w:r>
         <w:rPr>
           <w:rFonts w:ascii="Abel" w:hAnsi="Abel" w:cstheme="majorHAnsi"/>
@@ -3773,8 +3257,68 @@
           <w:sz w:val="24"/>
           <w:szCs w:val="24"/>
         </w:rPr>
-        <w:t>}}</w:t>
-      </w:r>
+        <w:t xml:space="preserve"> J A PROMOÇÕES E EVENTOS LTDA - ME</w:t>
+      </w:r>
+    </w:p>
+    <w:p>
+      <w:pPr>
+        <w:spacing w:line="0" w:lineRule="atLeast"/>
+        <w:jc w:val="both"/>
+        <w:rPr>
+          <w:rFonts w:ascii="Abel" w:hAnsi="Abel" w:cstheme="majorHAnsi"/>
+          <w:b/>
+          <w:sz w:val="24"/>
+          <w:szCs w:val="24"/>
+        </w:rPr>
+      </w:pPr>
+    </w:p>
+    <w:p>
+      <w:pPr>
+        <w:spacing w:line="0" w:lineRule="atLeast"/>
+        <w:jc w:val="both"/>
+        <w:rPr>
+          <w:rFonts w:ascii="Abel" w:hAnsi="Abel" w:cstheme="majorHAnsi"/>
+          <w:b/>
+          <w:sz w:val="24"/>
+          <w:szCs w:val="24"/>
+        </w:rPr>
+      </w:pPr>
+    </w:p>
+    <w:p>
+      <w:pPr>
+        <w:spacing w:line="0" w:lineRule="atLeast"/>
+        <w:jc w:val="both"/>
+        <w:rPr>
+          <w:rFonts w:ascii="Abel" w:hAnsi="Abel" w:cstheme="majorHAnsi"/>
+          <w:b/>
+          <w:sz w:val="24"/>
+          <w:szCs w:val="24"/>
+        </w:rPr>
+      </w:pPr>
+    </w:p>
+    <w:p>
+      <w:pPr>
+        <w:spacing w:line="0" w:lineRule="atLeast"/>
+        <w:jc w:val="both"/>
+        <w:rPr>
+          <w:rFonts w:ascii="Abel" w:hAnsi="Abel" w:cstheme="majorHAnsi"/>
+          <w:b/>
+          <w:sz w:val="24"/>
+          <w:szCs w:val="24"/>
+        </w:rPr>
+      </w:pPr>
+    </w:p>
+    <w:p>
+      <w:pPr>
+        <w:spacing w:line="0" w:lineRule="atLeast"/>
+        <w:jc w:val="both"/>
+        <w:rPr>
+          <w:rFonts w:ascii="Abel" w:hAnsi="Abel" w:cstheme="majorHAnsi"/>
+          <w:b/>
+          <w:sz w:val="24"/>
+          <w:szCs w:val="24"/>
+        </w:rPr>
+      </w:pPr>
     </w:p>
     <w:p>
       <w:pPr>
@@ -3783,12 +3327,19 @@
         <w:rPr>
           <w:rFonts w:ascii="Abel" w:hAnsi="Abel" w:cstheme="majorHAnsi"/>
           <w:b/>
-          <w:bCs/>
-          <w:snapToGrid w:val="0"/>
-          <w:sz w:val="24"/>
-          <w:szCs w:val="24"/>
-        </w:rPr>
-      </w:pPr>
+          <w:sz w:val="24"/>
+          <w:szCs w:val="24"/>
+        </w:rPr>
+      </w:pPr>
+      <w:r>
+        <w:rPr>
+          <w:rFonts w:ascii="Abel" w:hAnsi="Abel" w:cstheme="majorHAnsi"/>
+          <w:b/>
+          <w:sz w:val="24"/>
+          <w:szCs w:val="24"/>
+        </w:rPr>
+        <w:t>TESTEMUNHAS:</w:t>
+      </w:r>
     </w:p>
     <w:p>
       <w:pPr>
@@ -3796,10 +3347,62 @@
         <w:jc w:val="center"/>
         <w:rPr>
           <w:rFonts w:ascii="Abel" w:hAnsi="Abel" w:cstheme="majorHAnsi"/>
-          <w:sz w:val="24"/>
-          <w:szCs w:val="24"/>
-        </w:rPr>
-      </w:pPr>
+          <w:b/>
+          <w:sz w:val="24"/>
+          <w:szCs w:val="24"/>
+        </w:rPr>
+      </w:pPr>
+    </w:p>
+    <w:p>
+      <w:pPr>
+        <w:jc w:val="center"/>
+        <w:rPr>
+          <w:rFonts w:ascii="Abel" w:hAnsi="Abel" w:cstheme="majorHAnsi"/>
+          <w:b/>
+          <w:sz w:val="24"/>
+          <w:szCs w:val="24"/>
+        </w:rPr>
+      </w:pPr>
+    </w:p>
+    <w:p>
+      <w:pPr>
+        <w:jc w:val="center"/>
+        <w:rPr>
+          <w:rFonts w:ascii="Abel" w:hAnsi="Abel" w:cstheme="majorHAnsi"/>
+          <w:b/>
+          <w:sz w:val="24"/>
+          <w:szCs w:val="24"/>
+        </w:rPr>
+      </w:pPr>
+      <w:r>
+        <w:rPr>
+          <w:rFonts w:ascii="Abel" w:hAnsi="Abel" w:cstheme="majorHAnsi"/>
+          <w:b/>
+          <w:sz w:val="24"/>
+          <w:szCs w:val="24"/>
+        </w:rPr>
+        <w:t>{{testemunhaJa_assinatura}}</w:t>
+      </w:r>
+    </w:p>
+    <w:p>
+      <w:pPr>
+        <w:jc w:val="center"/>
+        <w:rPr>
+          <w:rFonts w:ascii="Abel" w:hAnsi="Abel" w:cstheme="majorHAnsi"/>
+          <w:b/>
+          <w:sz w:val="24"/>
+          <w:szCs w:val="24"/>
+        </w:rPr>
+      </w:pPr>
+      <w:r>
+        <w:rPr>
+          <w:rFonts w:ascii="Abel" w:hAnsi="Abel" w:cstheme="majorHAnsi"/>
+          <w:b/>
+          <w:sz w:val="24"/>
+          <w:szCs w:val="24"/>
+        </w:rPr>
+        <w:t>______________________________________</w:t>
+      </w:r>
     </w:p>
     <w:p>
       <w:pPr>
@@ -3807,10 +3410,78 @@
         <w:jc w:val="center"/>
         <w:rPr>
           <w:rFonts w:ascii="Abel" w:hAnsi="Abel" w:cstheme="majorHAnsi"/>
-          <w:sz w:val="24"/>
-          <w:szCs w:val="24"/>
-        </w:rPr>
-      </w:pPr>
+          <w:b/>
+          <w:sz w:val="24"/>
+          <w:szCs w:val="24"/>
+        </w:rPr>
+      </w:pPr>
+      <w:r>
+        <w:rPr>
+          <w:rFonts w:ascii="Abel" w:hAnsi="Abel" w:cstheme="majorHAnsi"/>
+          <w:b/>
+          <w:sz w:val="24"/>
+          <w:szCs w:val="24"/>
+        </w:rPr>
+        <w:t>Nome:</w:t>
+      </w:r>
+      <w:r>
+        <w:rPr>
+          <w:rFonts w:ascii="Abel" w:hAnsi="Abel" w:cstheme="majorHAnsi"/>
+          <w:b/>
+          <w:sz w:val="24"/>
+          <w:szCs w:val="24"/>
+        </w:rPr>
+        <w:tab/>
+      </w:r>
+      <w:r>
+        <w:rPr>
+          <w:rFonts w:ascii="Abel" w:hAnsi="Abel" w:cstheme="majorHAnsi"/>
+          <w:b/>
+          <w:sz w:val="24"/>
+          <w:szCs w:val="24"/>
+        </w:rPr>
+        <w:t xml:space="preserve">Carla Lima </w:t>
+      </w:r>
+      <w:r>
+        <w:rPr>
+          <w:rFonts w:ascii="Abel" w:hAnsi="Abel" w:cstheme="majorHAnsi"/>
+          <w:b/>
+          <w:sz w:val="24"/>
+          <w:szCs w:val="24"/>
+        </w:rPr>
+        <w:t xml:space="preserve">  CPF/RG:</w:t>
+      </w:r>
+      <w:r>
+        <w:t xml:space="preserve"> </w:t>
+      </w:r>
+      <w:r>
+        <w:rPr>
+          <w:rFonts w:ascii="Abel" w:hAnsi="Abel"/>
+          <w:b/>
+          <w:bCs/>
+          <w:sz w:val="24"/>
+          <w:szCs w:val="24"/>
+        </w:rPr>
+        <w:t>221.411.798-90</w:t>
+      </w:r>
+      <w:r>
+        <w:rPr>
+          <w:rFonts w:ascii="Abel" w:hAnsi="Abel" w:cstheme="majorHAnsi"/>
+          <w:b/>
+          <w:sz w:val="24"/>
+          <w:szCs w:val="24"/>
+        </w:rPr>
+        <w:br/>
+      </w:r>
+      <w:r>
+        <w:rPr>
+          <w:rFonts w:ascii="Abel" w:hAnsi="Abel" w:cstheme="majorHAnsi"/>
+          <w:b/>
+          <w:sz w:val="24"/>
+          <w:szCs w:val="24"/>
+        </w:rPr>
+        <w:br/>
+      </w:r>
     </w:p>
     <w:p>
       <w:pPr>
@@ -3818,327 +3489,6 @@
         <w:jc w:val="center"/>
         <w:rPr>
           <w:rFonts w:ascii="Abel" w:hAnsi="Abel" w:cstheme="majorHAnsi"/>
-          <w:sz w:val="24"/>
-          <w:szCs w:val="24"/>
-        </w:rPr>
-      </w:pPr>
-      <w:r>
-        <w:rPr>
-          <w:rFonts w:ascii="Abel" w:hAnsi="Abel" w:cstheme="majorHAnsi"/>
-          <w:sz w:val="24"/>
-          <w:szCs w:val="24"/>
-        </w:rPr>
-        <w:t>{{</w:t>
-      </w:r>
-      <w:proofErr w:type="spellStart"/>
-      <w:r>
-        <w:rPr>
-          <w:rFonts w:ascii="Abel" w:hAnsi="Abel" w:cstheme="majorHAnsi"/>
-          <w:sz w:val="24"/>
-          <w:szCs w:val="24"/>
-        </w:rPr>
-        <w:t>empresa_assinatura</w:t>
-      </w:r>
-      <w:proofErr w:type="spellEnd"/>
-      <w:r>
-        <w:rPr>
-          <w:rFonts w:ascii="Abel" w:hAnsi="Abel" w:cstheme="majorHAnsi"/>
-          <w:sz w:val="24"/>
-          <w:szCs w:val="24"/>
-        </w:rPr>
-        <w:t>}}</w:t>
-      </w:r>
-    </w:p>
-    <w:p>
-      <w:pPr>
-        <w:spacing w:line="0" w:lineRule="atLeast"/>
-        <w:jc w:val="center"/>
-        <w:rPr>
-          <w:rFonts w:ascii="Abel" w:hAnsi="Abel" w:cstheme="majorHAnsi"/>
-          <w:sz w:val="24"/>
-          <w:szCs w:val="24"/>
-        </w:rPr>
-      </w:pPr>
-      <w:r>
-        <w:rPr>
-          <w:rFonts w:ascii="Abel" w:hAnsi="Abel" w:cstheme="majorHAnsi"/>
-          <w:sz w:val="24"/>
-          <w:szCs w:val="24"/>
-        </w:rPr>
-        <w:t>____________________________________</w:t>
-      </w:r>
-    </w:p>
-    <w:p>
-      <w:pPr>
-        <w:spacing w:line="0" w:lineRule="atLeast"/>
-        <w:jc w:val="center"/>
-        <w:rPr>
-          <w:rFonts w:ascii="Abel" w:hAnsi="Abel" w:cstheme="majorHAnsi"/>
-          <w:sz w:val="24"/>
-          <w:szCs w:val="24"/>
-        </w:rPr>
-      </w:pPr>
-      <w:r>
-        <w:rPr>
-          <w:rFonts w:ascii="Abel" w:hAnsi="Abel" w:cstheme="majorHAnsi"/>
-          <w:b/>
-          <w:bCs/>
-          <w:snapToGrid w:val="0"/>
-          <w:sz w:val="24"/>
-          <w:szCs w:val="24"/>
-        </w:rPr>
-        <w:t xml:space="preserve"> J A PROMOÇÕES E EVENTOS LTDA - ME</w:t>
-      </w:r>
-    </w:p>
-    <w:p>
-      <w:pPr>
-        <w:spacing w:line="0" w:lineRule="atLeast"/>
-        <w:jc w:val="both"/>
-        <w:rPr>
-          <w:rFonts w:ascii="Abel" w:hAnsi="Abel" w:cstheme="majorHAnsi"/>
-          <w:b/>
-          <w:sz w:val="24"/>
-          <w:szCs w:val="24"/>
-        </w:rPr>
-      </w:pPr>
-    </w:p>
-    <w:p>
-      <w:pPr>
-        <w:spacing w:line="0" w:lineRule="atLeast"/>
-        <w:jc w:val="both"/>
-        <w:rPr>
-          <w:rFonts w:ascii="Abel" w:hAnsi="Abel" w:cstheme="majorHAnsi"/>
-          <w:b/>
-          <w:sz w:val="24"/>
-          <w:szCs w:val="24"/>
-        </w:rPr>
-      </w:pPr>
-    </w:p>
-    <w:p>
-      <w:pPr>
-        <w:spacing w:line="0" w:lineRule="atLeast"/>
-        <w:jc w:val="both"/>
-        <w:rPr>
-          <w:rFonts w:ascii="Abel" w:hAnsi="Abel" w:cstheme="majorHAnsi"/>
-          <w:b/>
-          <w:sz w:val="24"/>
-          <w:szCs w:val="24"/>
-        </w:rPr>
-      </w:pPr>
-    </w:p>
-    <w:p>
-      <w:pPr>
-        <w:spacing w:line="0" w:lineRule="atLeast"/>
-        <w:jc w:val="both"/>
-        <w:rPr>
-          <w:rFonts w:ascii="Abel" w:hAnsi="Abel" w:cstheme="majorHAnsi"/>
-          <w:b/>
-          <w:sz w:val="24"/>
-          <w:szCs w:val="24"/>
-        </w:rPr>
-      </w:pPr>
-    </w:p>
-    <w:p>
-      <w:pPr>
-        <w:spacing w:line="0" w:lineRule="atLeast"/>
-        <w:jc w:val="both"/>
-        <w:rPr>
-          <w:rFonts w:ascii="Abel" w:hAnsi="Abel" w:cstheme="majorHAnsi"/>
-          <w:b/>
-          <w:sz w:val="24"/>
-          <w:szCs w:val="24"/>
-        </w:rPr>
-      </w:pPr>
-    </w:p>
-    <w:p>
-      <w:pPr>
-        <w:spacing w:line="0" w:lineRule="atLeast"/>
-        <w:jc w:val="center"/>
-        <w:rPr>
-          <w:rFonts w:ascii="Abel" w:hAnsi="Abel" w:cstheme="majorHAnsi"/>
-          <w:b/>
-          <w:sz w:val="24"/>
-          <w:szCs w:val="24"/>
-        </w:rPr>
-      </w:pPr>
-      <w:r>
-        <w:rPr>
-          <w:rFonts w:ascii="Abel" w:hAnsi="Abel" w:cstheme="majorHAnsi"/>
-          <w:b/>
-          <w:sz w:val="24"/>
-          <w:szCs w:val="24"/>
-        </w:rPr>
-        <w:t>TESTEMUNHAS:</w:t>
-      </w:r>
-    </w:p>
-    <w:p>
-      <w:pPr>
-        <w:spacing w:line="0" w:lineRule="atLeast"/>
-        <w:jc w:val="center"/>
-        <w:rPr>
-          <w:rFonts w:ascii="Abel" w:hAnsi="Abel" w:cstheme="majorHAnsi"/>
-          <w:b/>
-          <w:sz w:val="24"/>
-          <w:szCs w:val="24"/>
-        </w:rPr>
-      </w:pPr>
-    </w:p>
-    <w:p>
-      <w:pPr>
-        <w:jc w:val="center"/>
-        <w:rPr>
-          <w:rFonts w:ascii="Abel" w:hAnsi="Abel" w:cstheme="majorHAnsi"/>
-          <w:b/>
-          <w:sz w:val="24"/>
-          <w:szCs w:val="24"/>
-        </w:rPr>
-      </w:pPr>
-    </w:p>
-    <w:p>
-      <w:pPr>
-        <w:jc w:val="center"/>
-        <w:rPr>
-          <w:rFonts w:ascii="Abel" w:hAnsi="Abel" w:cstheme="majorHAnsi"/>
-          <w:b/>
-          <w:sz w:val="24"/>
-          <w:szCs w:val="24"/>
-        </w:rPr>
-      </w:pPr>
-      <w:r>
-        <w:rPr>
-          <w:rFonts w:ascii="Abel" w:hAnsi="Abel" w:cstheme="majorHAnsi"/>
-          <w:b/>
-          <w:sz w:val="24"/>
-          <w:szCs w:val="24"/>
-        </w:rPr>
-        <w:t>{{</w:t>
-      </w:r>
-      <w:proofErr w:type="spellStart"/>
-      <w:r>
-        <w:rPr>
-          <w:rFonts w:ascii="Abel" w:hAnsi="Abel" w:cstheme="majorHAnsi"/>
-          <w:b/>
-          <w:sz w:val="24"/>
-          <w:szCs w:val="24"/>
-        </w:rPr>
-        <w:t>testemunhaJa_assinatura</w:t>
-      </w:r>
-      <w:proofErr w:type="spellEnd"/>
-      <w:r>
-        <w:rPr>
-          <w:rFonts w:ascii="Abel" w:hAnsi="Abel" w:cstheme="majorHAnsi"/>
-          <w:b/>
-          <w:sz w:val="24"/>
-          <w:szCs w:val="24"/>
-        </w:rPr>
-        <w:t>}}</w:t>
-      </w:r>
-    </w:p>
-    <w:p>
-      <w:pPr>
-        <w:jc w:val="center"/>
-        <w:rPr>
-          <w:rFonts w:ascii="Abel" w:hAnsi="Abel" w:cstheme="majorHAnsi"/>
-          <w:b/>
-          <w:sz w:val="24"/>
-          <w:szCs w:val="24"/>
-        </w:rPr>
-      </w:pPr>
-      <w:r>
-        <w:rPr>
-          <w:rFonts w:ascii="Abel" w:hAnsi="Abel" w:cstheme="majorHAnsi"/>
-          <w:b/>
-          <w:sz w:val="24"/>
-          <w:szCs w:val="24"/>
-        </w:rPr>
-        <w:t>______________________________________</w:t>
-      </w:r>
-    </w:p>
-    <w:p>
-      <w:pPr>
-        <w:spacing w:line="0" w:lineRule="atLeast"/>
-        <w:jc w:val="center"/>
-        <w:rPr>
-          <w:rFonts w:ascii="Abel" w:hAnsi="Abel" w:cstheme="majorHAnsi"/>
-          <w:b/>
-          <w:sz w:val="24"/>
-          <w:szCs w:val="24"/>
-        </w:rPr>
-      </w:pPr>
-      <w:r>
-        <w:rPr>
-          <w:rFonts w:ascii="Abel" w:hAnsi="Abel" w:cstheme="majorHAnsi"/>
-          <w:b/>
-          <w:sz w:val="24"/>
-          <w:szCs w:val="24"/>
-        </w:rPr>
-        <w:t>Nome:</w:t>
-      </w:r>
-      <w:r>
-        <w:rPr>
-          <w:rFonts w:ascii="Abel" w:hAnsi="Abel" w:cstheme="majorHAnsi"/>
-          <w:b/>
-          <w:sz w:val="24"/>
-          <w:szCs w:val="24"/>
-        </w:rPr>
-        <w:tab/>
-      </w:r>
-      <w:r>
-        <w:rPr>
-          <w:rFonts w:ascii="Abel" w:hAnsi="Abel" w:cstheme="majorHAnsi"/>
-          <w:b/>
-          <w:sz w:val="24"/>
-          <w:szCs w:val="24"/>
-        </w:rPr>
-        <w:t xml:space="preserve">Carla Lima </w:t>
-      </w:r>
-      <w:r>
-        <w:rPr>
-          <w:rFonts w:ascii="Abel" w:hAnsi="Abel" w:cstheme="majorHAnsi"/>
-          <w:b/>
-          <w:sz w:val="24"/>
-          <w:szCs w:val="24"/>
-        </w:rPr>
-        <w:t xml:space="preserve">  CPF/RG:</w:t>
-      </w:r>
-      <w:r>
-        <w:t xml:space="preserve"> </w:t>
-      </w:r>
-      <w:r>
-        <w:rPr>
-          <w:rFonts w:ascii="Abel" w:hAnsi="Abel"/>
-          <w:b/>
-          <w:bCs/>
-          <w:sz w:val="24"/>
-          <w:szCs w:val="24"/>
-        </w:rPr>
-        <w:t>221.411.798-90</w:t>
-      </w:r>
-      <w:r>
-        <w:rPr>
-          <w:rFonts w:ascii="Abel" w:hAnsi="Abel" w:cstheme="majorHAnsi"/>
-          <w:b/>
-          <w:sz w:val="24"/>
-          <w:szCs w:val="24"/>
-        </w:rPr>
-        <w:br/>
-      </w:r>
-      <w:r>
-        <w:rPr>
-          <w:rFonts w:ascii="Abel" w:hAnsi="Abel" w:cstheme="majorHAnsi"/>
-          <w:b/>
-          <w:sz w:val="24"/>
-          <w:szCs w:val="24"/>
-        </w:rPr>
-        <w:br/>
-      </w:r>
-    </w:p>
-    <w:p>
-      <w:pPr>
-        <w:spacing w:line="0" w:lineRule="atLeast"/>
-        <w:jc w:val="center"/>
-        <w:rPr>
-          <w:rFonts w:ascii="Abel" w:hAnsi="Abel" w:cstheme="majorHAnsi"/>
           <w:b/>
           <w:sz w:val="24"/>
           <w:szCs w:val="24"/>
@@ -4188,13 +3538,32 @@
     </w:p>
     <w:p/>
     <w:sectPr>
-      <w:footerReference w:type="default" r:id="rId5"/>
+      <w:footerReference w:type="default" r:id="rId7"/>
       <w:pgSz w:w="12240" w:h="15840" w:code="1"/>
       <w:pgMar w:top="567" w:right="567" w:bottom="567" w:left="567" w:header="720" w:footer="720" w:gutter="0"/>
       <w:cols w:space="720"/>
     </w:sectPr>
   </w:body>
 </w:document>
+</file>
+
+<file path=word/endnotes.xml><?xml version="1.0" encoding="utf-8"?>
+<w:endnotes xmlns:wpc="http://schemas.microsoft.com/office/word/2010/wordprocessingCanvas" xmlns:cx="http://schemas.microsoft.com/office/drawing/2014/chartex" xmlns:cx1="http://schemas.microsoft.com/office/drawing/2015/9/8/chartex" xmlns:cx2="http://schemas.microsoft.com/office/drawing/2015/10/21/chartex" xmlns:cx3="http://schemas.microsoft.com/office/drawing/2016/5/9/chartex" xmlns:cx4="http://schemas.microsoft.com/office/drawing/2016/5/10/chartex" xmlns:cx5="http://schemas.microsoft.com/office/drawing/2016/5/11/chartex" xmlns:cx6="http://schemas.microsoft.com/office/drawing/2016/5/12/chartex" xmlns:cx7="http://schemas.microsoft.com/office/drawing/2016/5/13/chartex" xmlns:cx8="http://schemas.microsoft.com/office/drawing/2016/5/14/chartex" xmlns:mc="http://schemas.openxmlformats.org/markup-compatibility/2006" xmlns:aink="http://schemas.microsoft.com/office/drawing/2016/ink" xmlns:am3d="http://schemas.microsoft.com/office/drawing/2017/model3d" xmlns:o="urn:schemas-microsoft-com:office:office" xmlns:r="http://schemas.openxmlformats.org/officeDocument/2006/relationships" xmlns:m="http://schemas.openxmlformats.org/officeDocument/2006/math" xmlns:v="urn:schemas-microsoft-com:vml" xmlns:wp14="http://schemas.microsoft.com/office/word/2010/wordprocessingDrawing" xmlns:wp="http://schemas.openxmlformats.org/drawingml/2006/wordprocessingDrawing" xmlns:w10="urn:schemas-microsoft-com:office:word" xmlns:w="http://schemas.openxmlformats.org/wordprocessingml/2006/main" xmlns:w14="http://schemas.microsoft.com/office/word/2010/wordml" xmlns:w15="http://schemas.microsoft.com/office/word/2012/wordml" xmlns:w16cex="http://schemas.microsoft.com/office/word/2018/wordml/cex" xmlns:w16cid="http://schemas.microsoft.com/office/word/2016/wordml/cid" xmlns:w16="http://schemas.microsoft.com/office/word/2018/wordml" xmlns:w16sdtdh="http://schemas.microsoft.com/office/word/2020/wordml/sdtdatahash" xmlns:w16se="http://schemas.microsoft.com/office/word/2015/wordml/symex" xmlns:wpg="http://schemas.microsoft.com/office/word/2010/wordprocessingGroup" xmlns:wpi="http://schemas.microsoft.com/office/word/2010/wordprocessingInk" xmlns:wne="http://schemas.microsoft.com/office/word/2006/wordml" xmlns:wps="http://schemas.microsoft.com/office/word/2010/wordprocessingShape" mc:Ignorable="w14 w15 w16se w16cid w16 w16cex w16sdtdh wp14">
+  <w:endnote w:type="separator" w:id="-1">
+    <w:p>
+      <w:r>
+        <w:separator/>
+      </w:r>
+    </w:p>
+  </w:endnote>
+  <w:endnote w:type="continuationSeparator" w:id="0">
+    <w:p>
+      <w:r>
+        <w:continuationSeparator/>
+      </w:r>
+    </w:p>
+  </w:endnote>
+</w:endnotes>
 </file>
 
 <file path=word/footer1.xml><?xml version="1.0" encoding="utf-8"?>
@@ -4295,6 +3664,25 @@
     </w:r>
   </w:p>
 </w:ftr>
+</file>
+
+<file path=word/footnotes.xml><?xml version="1.0" encoding="utf-8"?>
+<w:footnotes xmlns:wpc="http://schemas.microsoft.com/office/word/2010/wordprocessingCanvas" xmlns:cx="http://schemas.microsoft.com/office/drawing/2014/chartex" xmlns:cx1="http://schemas.microsoft.com/office/drawing/2015/9/8/chartex" xmlns:cx2="http://schemas.microsoft.com/office/drawing/2015/10/21/chartex" xmlns:cx3="http://schemas.microsoft.com/office/drawing/2016/5/9/chartex" xmlns:cx4="http://schemas.microsoft.com/office/drawing/2016/5/10/chartex" xmlns:cx5="http://schemas.microsoft.com/office/drawing/2016/5/11/chartex" xmlns:cx6="http://schemas.microsoft.com/office/drawing/2016/5/12/chartex" xmlns:cx7="http://schemas.microsoft.com/office/drawing/2016/5/13/chartex" xmlns:cx8="http://schemas.microsoft.com/office/drawing/2016/5/14/chartex" xmlns:mc="http://schemas.openxmlformats.org/markup-compatibility/2006" xmlns:aink="http://schemas.microsoft.com/office/drawing/2016/ink" xmlns:am3d="http://schemas.microsoft.com/office/drawing/2017/model3d" xmlns:o="urn:schemas-microsoft-com:office:office" xmlns:r="http://schemas.openxmlformats.org/officeDocument/2006/relationships" xmlns:m="http://schemas.openxmlformats.org/officeDocument/2006/math" xmlns:v="urn:schemas-microsoft-com:vml" xmlns:wp14="http://schemas.microsoft.com/office/word/2010/wordprocessingDrawing" xmlns:wp="http://schemas.openxmlformats.org/drawingml/2006/wordprocessingDrawing" xmlns:w10="urn:schemas-microsoft-com:office:word" xmlns:w="http://schemas.openxmlformats.org/wordprocessingml/2006/main" xmlns:w14="http://schemas.microsoft.com/office/word/2010/wordml" xmlns:w15="http://schemas.microsoft.com/office/word/2012/wordml" xmlns:w16cex="http://schemas.microsoft.com/office/word/2018/wordml/cex" xmlns:w16cid="http://schemas.microsoft.com/office/word/2016/wordml/cid" xmlns:w16="http://schemas.microsoft.com/office/word/2018/wordml" xmlns:w16sdtdh="http://schemas.microsoft.com/office/word/2020/wordml/sdtdatahash" xmlns:w16se="http://schemas.microsoft.com/office/word/2015/wordml/symex" xmlns:wpg="http://schemas.microsoft.com/office/word/2010/wordprocessingGroup" xmlns:wpi="http://schemas.microsoft.com/office/word/2010/wordprocessingInk" xmlns:wne="http://schemas.microsoft.com/office/word/2006/wordml" xmlns:wps="http://schemas.microsoft.com/office/word/2010/wordprocessingShape" mc:Ignorable="w14 w15 w16se w16cid w16 w16cex w16sdtdh wp14">
+  <w:footnote w:type="separator" w:id="-1">
+    <w:p>
+      <w:r>
+        <w:separator/>
+      </w:r>
+    </w:p>
+  </w:footnote>
+  <w:footnote w:type="continuationSeparator" w:id="0">
+    <w:p>
+      <w:r>
+        <w:continuationSeparator/>
+      </w:r>
+    </w:p>
+  </w:footnote>
+</w:footnotes>
 </file>
 
 <file path=word/numbering.xml><?xml version="1.0" encoding="utf-8"?>

</xml_diff>